<commit_message>
update lab 1 and 2
</commit_message>
<xml_diff>
--- a/lab_01/lab01 zvit.docx
+++ b/lab_01/lab01 zvit.docx
@@ -108,7 +108,6 @@
         </w:rPr>
         <w:t>_01.</w:t>
       </w:r>
-      <w:proofErr w:type="spellStart"/>
       <w:r>
         <w:rPr>
           <w:b/>
@@ -117,7 +116,6 @@
         </w:rPr>
         <w:t>py</w:t>
       </w:r>
-      <w:proofErr w:type="spellEnd"/>
       <w:r>
         <w:rPr>
           <w:b/>
@@ -133,14 +131,12 @@
       <w:r>
         <w:t xml:space="preserve">додати нового студента, змінити данні про існуючого студента, видалити запис, роздрукувати всю таблицю та вихід із програми. </w:t>
       </w:r>
-      <w:proofErr w:type="spellStart"/>
       <w:r>
         <w:t>Р</w:t>
       </w:r>
       <w:r>
         <w:t>еалізован</w:t>
       </w:r>
-      <w:proofErr w:type="spellEnd"/>
       <w:r>
         <w:t xml:space="preserve"> функціонал додавання нового запису та видалення існуючого.</w:t>
       </w:r>
@@ -148,16 +144,8 @@
         <w:rPr>
           <w:lang w:val="ru-RU"/>
         </w:rPr>
-        <w:t xml:space="preserve"> </w:t>
-      </w:r>
-      <w:proofErr w:type="spellStart"/>
-      <w:r>
-        <w:rPr>
-          <w:lang w:val="ru-RU"/>
-        </w:rPr>
-        <w:t>Вс</w:t>
-      </w:r>
-      <w:proofErr w:type="spellEnd"/>
+        <w:t xml:space="preserve"> Вс</w:t>
+      </w:r>
       <w:r>
         <w:t xml:space="preserve">і дії відбуваються з </w:t>
       </w:r>
@@ -247,91 +235,89 @@
           <w:bCs/>
           <w:lang w:val="ru-RU"/>
         </w:rPr>
-        <w:t xml:space="preserve">При </w:t>
-      </w:r>
-      <w:proofErr w:type="spellStart"/>
+        <w:t>При зм</w:t>
+      </w:r>
+      <w:r>
+        <w:rPr>
+          <w:b/>
+          <w:bCs/>
+        </w:rPr>
+        <w:t>іні інформації про студента список має залишатись відсортованим</w:t>
+      </w:r>
+      <w:r>
+        <w:t>.</w:t>
+      </w:r>
+    </w:p>
+    <w:p>
+      <w:r>
+        <w:rPr>
+          <w:lang w:val="ru-RU"/>
+        </w:rPr>
+        <w:t xml:space="preserve">Текст </w:t>
+      </w:r>
+      <w:r>
+        <w:t xml:space="preserve">програми разом зі звітом розмістити в каталозі </w:t>
+      </w:r>
+      <w:r>
+        <w:rPr>
+          <w:lang w:val="en-US"/>
+        </w:rPr>
+        <w:t>lab</w:t>
+      </w:r>
+      <w:r>
+        <w:rPr>
+          <w:lang w:val="ru-RU"/>
+        </w:rPr>
+        <w:t>_01</w:t>
+      </w:r>
+      <w:r>
+        <w:rPr>
+          <w:lang w:val="ru-RU"/>
+        </w:rPr>
+        <w:t xml:space="preserve">. Каталог </w:t>
+      </w:r>
+      <w:r>
+        <w:rPr>
+          <w:lang w:val="en-US"/>
+        </w:rPr>
+        <w:t>lab</w:t>
+      </w:r>
+      <w:r>
+        <w:rPr>
+          <w:lang w:val="ru-RU"/>
+        </w:rPr>
+        <w:t>_01</w:t>
+      </w:r>
+      <w:r>
+        <w:rPr>
+          <w:lang w:val="ru-RU"/>
+        </w:rPr>
+        <w:t xml:space="preserve"> </w:t>
+      </w:r>
+      <w:r>
+        <w:t xml:space="preserve">розмістити в каталозі, що використовується для виконання практичних завдань по кожній лекції та має назву </w:t>
+      </w:r>
+      <w:r>
+        <w:rPr>
+          <w:b/>
+          <w:bCs/>
+        </w:rPr>
+        <w:t>TP</w:t>
+      </w:r>
       <w:r>
         <w:rPr>
           <w:b/>
           <w:bCs/>
           <w:lang w:val="ru-RU"/>
         </w:rPr>
-        <w:t>зм</w:t>
+        <w:t>-</w:t>
       </w:r>
       <w:r>
         <w:rPr>
           <w:b/>
           <w:bCs/>
         </w:rPr>
-        <w:t>іні</w:t>
-      </w:r>
-      <w:proofErr w:type="spellEnd"/>
-      <w:r>
-        <w:rPr>
-          <w:b/>
-          <w:bCs/>
-        </w:rPr>
-        <w:t xml:space="preserve"> інформації про студента список має залишатись відсортованим</w:t>
-      </w:r>
-      <w:r>
-        <w:t>.</w:t>
-      </w:r>
-    </w:p>
-    <w:p>
-      <w:r>
-        <w:rPr>
-          <w:lang w:val="ru-RU"/>
-        </w:rPr>
-        <w:t xml:space="preserve">Текст </w:t>
-      </w:r>
-      <w:r>
-        <w:t xml:space="preserve">програми разом зі звітом розмістити в каталозі </w:t>
-      </w:r>
-      <w:r>
-        <w:rPr>
-          <w:lang w:val="en-US"/>
-        </w:rPr>
-        <w:t>lab</w:t>
-      </w:r>
-      <w:r>
-        <w:rPr>
-          <w:lang w:val="ru-RU"/>
-        </w:rPr>
-        <w:t>_01</w:t>
-      </w:r>
-      <w:r>
-        <w:rPr>
-          <w:lang w:val="ru-RU"/>
-        </w:rPr>
-        <w:t xml:space="preserve">. Каталог </w:t>
-      </w:r>
-      <w:r>
-        <w:rPr>
-          <w:lang w:val="en-US"/>
-        </w:rPr>
-        <w:t>lab</w:t>
-      </w:r>
-      <w:r>
-        <w:rPr>
-          <w:lang w:val="ru-RU"/>
-        </w:rPr>
-        <w:t>_01</w:t>
-      </w:r>
-      <w:r>
-        <w:rPr>
-          <w:lang w:val="ru-RU"/>
-        </w:rPr>
-        <w:t xml:space="preserve"> </w:t>
-      </w:r>
-      <w:r>
-        <w:t xml:space="preserve">розмістити в каталозі, що використовується для виконання практичних завдань по кожній лекції та має назву </w:t>
-      </w:r>
-      <w:r>
-        <w:rPr>
-          <w:b/>
-          <w:bCs/>
-        </w:rPr>
-        <w:t>TP</w:t>
+        <w:t>KB</w:t>
       </w:r>
       <w:r>
         <w:rPr>
@@ -339,14 +325,14 @@
           <w:bCs/>
           <w:lang w:val="ru-RU"/>
         </w:rPr>
-        <w:t>-</w:t>
+        <w:t xml:space="preserve">-22[1 </w:t>
       </w:r>
       <w:r>
         <w:rPr>
           <w:b/>
           <w:bCs/>
         </w:rPr>
-        <w:t>KB</w:t>
+        <w:t>or</w:t>
       </w:r>
       <w:r>
         <w:rPr>
@@ -354,51 +340,30 @@
           <w:bCs/>
           <w:lang w:val="ru-RU"/>
         </w:rPr>
-        <w:t xml:space="preserve">-22[1 </w:t>
-      </w:r>
-      <w:proofErr w:type="spellStart"/>
+        <w:t xml:space="preserve"> 2]-</w:t>
+      </w:r>
       <w:r>
         <w:rPr>
           <w:b/>
           <w:bCs/>
         </w:rPr>
-        <w:t>or</w:t>
-      </w:r>
-      <w:proofErr w:type="spellEnd"/>
+        <w:t>Name</w:t>
+      </w:r>
       <w:r>
         <w:rPr>
           <w:b/>
           <w:bCs/>
           <w:lang w:val="ru-RU"/>
         </w:rPr>
-        <w:t xml:space="preserve"> 2]-</w:t>
-      </w:r>
-      <w:proofErr w:type="spellStart"/>
+        <w:t>-</w:t>
+      </w:r>
       <w:r>
         <w:rPr>
           <w:b/>
           <w:bCs/>
         </w:rPr>
-        <w:t>Name</w:t>
-      </w:r>
-      <w:proofErr w:type="spellEnd"/>
-      <w:r>
-        <w:rPr>
-          <w:b/>
-          <w:bCs/>
-          <w:lang w:val="ru-RU"/>
-        </w:rPr>
-        <w:t>-</w:t>
-      </w:r>
-      <w:proofErr w:type="spellStart"/>
-      <w:r>
-        <w:rPr>
-          <w:b/>
-          <w:bCs/>
-        </w:rPr>
         <w:t>Surname</w:t>
       </w:r>
-      <w:proofErr w:type="spellEnd"/>
       <w:r>
         <w:t>.</w:t>
       </w:r>
@@ -429,23 +394,7 @@
         <w:jc w:val="left"/>
       </w:pPr>
       <w:r>
-        <w:t xml:space="preserve">Ознайомлення з початковим кодом У наданому коді було реалізовано базовий функціонал додавання та видалення студентів. Дані зберігались у вигляді списку словників із двома полями: </w:t>
-      </w:r>
-      <w:proofErr w:type="spellStart"/>
-      <w:r>
-        <w:t>name</w:t>
-      </w:r>
-      <w:proofErr w:type="spellEnd"/>
-      <w:r>
-        <w:t xml:space="preserve"> та </w:t>
-      </w:r>
-      <w:proofErr w:type="spellStart"/>
-      <w:r>
-        <w:t>phone</w:t>
-      </w:r>
-      <w:proofErr w:type="spellEnd"/>
-      <w:r>
-        <w:t>. Код вже містив нескінченний цикл для взаємодії з користувачем.</w:t>
+        <w:t>Ознайомлення з початковим кодом У наданому коді було реалізовано базовий функціонал додавання та видалення студентів. Дані зберігались у вигляді списку словників із двома полями: name та phone. Код вже містив нескінченний цикл для взаємодії з користувачем.</w:t>
       </w:r>
     </w:p>
     <w:p>
@@ -458,23 +407,7 @@
         <w:jc w:val="left"/>
       </w:pPr>
       <w:r>
-        <w:t xml:space="preserve">Розширення структури даних Я додав до кожного запису два нових поля: </w:t>
-      </w:r>
-      <w:proofErr w:type="spellStart"/>
-      <w:r>
-        <w:t>email</w:t>
-      </w:r>
-      <w:proofErr w:type="spellEnd"/>
-      <w:r>
-        <w:t xml:space="preserve"> та </w:t>
-      </w:r>
-      <w:proofErr w:type="spellStart"/>
-      <w:r>
-        <w:t>group</w:t>
-      </w:r>
-      <w:proofErr w:type="spellEnd"/>
-      <w:r>
-        <w:t>. Тепер кожен запис виглядає наступним чином</w:t>
+        <w:t>Розширення структури даних Я додав до кожного запису два нових поля: email та group. Тепер кожен запис виглядає наступним чином</w:t>
       </w:r>
       <w:r>
         <w:t>:</w:t>
@@ -485,6 +418,9 @@
         <w:jc w:val="center"/>
       </w:pPr>
       <w:r>
+        <w:rPr>
+          <w:noProof/>
+        </w:rPr>
         <w:drawing>
           <wp:inline distT="0" distB="0" distL="0" distR="0" wp14:anchorId="0F230ED8" wp14:editId="1AF6762B">
             <wp:extent cx="5943600" cy="261620"/>
@@ -532,15 +468,7 @@
         <w:jc w:val="left"/>
       </w:pPr>
       <w:r>
-        <w:t xml:space="preserve">Оновлення функції додавання нового студента Я змінив функцію </w:t>
-      </w:r>
-      <w:proofErr w:type="spellStart"/>
-      <w:r>
-        <w:t>addNewElement</w:t>
-      </w:r>
-      <w:proofErr w:type="spellEnd"/>
-      <w:r>
-        <w:t>, щоб користувач міг вводити всі чотири поля:</w:t>
+        <w:t>Оновлення функції додавання нового студента Я змінив функцію addNewElement, щоб користувач міг вводити всі чотири поля:</w:t>
       </w:r>
     </w:p>
     <w:p>
@@ -553,15 +481,7 @@
         <w:jc w:val="left"/>
       </w:pPr>
       <w:r>
-        <w:t>Ім'я студента (</w:t>
-      </w:r>
-      <w:proofErr w:type="spellStart"/>
-      <w:r>
-        <w:t>name</w:t>
-      </w:r>
-      <w:proofErr w:type="spellEnd"/>
-      <w:r>
-        <w:t>);</w:t>
+        <w:t>Ім'я студента (name);</w:t>
       </w:r>
     </w:p>
     <w:p>
@@ -574,15 +494,7 @@
         <w:jc w:val="left"/>
       </w:pPr>
       <w:r>
-        <w:t>Номер телефону (</w:t>
-      </w:r>
-      <w:proofErr w:type="spellStart"/>
-      <w:r>
-        <w:t>phone</w:t>
-      </w:r>
-      <w:proofErr w:type="spellEnd"/>
-      <w:r>
-        <w:t>);</w:t>
+        <w:t>Номер телефону (phone);</w:t>
       </w:r>
     </w:p>
     <w:p>
@@ -594,21 +506,8 @@
         </w:numPr>
         <w:jc w:val="left"/>
       </w:pPr>
-      <w:proofErr w:type="spellStart"/>
-      <w:r>
-        <w:t>Email</w:t>
-      </w:r>
-      <w:proofErr w:type="spellEnd"/>
-      <w:r>
-        <w:t xml:space="preserve"> студента (</w:t>
-      </w:r>
-      <w:proofErr w:type="spellStart"/>
-      <w:r>
-        <w:t>email</w:t>
-      </w:r>
-      <w:proofErr w:type="spellEnd"/>
-      <w:r>
-        <w:t>);</w:t>
+      <w:r>
+        <w:t>Email студента (email);</w:t>
       </w:r>
     </w:p>
     <w:p>
@@ -621,15 +520,7 @@
         <w:jc w:val="left"/>
       </w:pPr>
       <w:r>
-        <w:t>Групу студента (</w:t>
-      </w:r>
-      <w:proofErr w:type="spellStart"/>
-      <w:r>
-        <w:t>group</w:t>
-      </w:r>
-      <w:proofErr w:type="spellEnd"/>
-      <w:r>
-        <w:t>).</w:t>
+        <w:t>Групу студента (group).</w:t>
       </w:r>
     </w:p>
     <w:p>
@@ -647,12 +538,15 @@
         <w:jc w:val="center"/>
       </w:pPr>
       <w:r>
+        <w:rPr>
+          <w:noProof/>
+        </w:rPr>
         <w:lastRenderedPageBreak/>
         <w:drawing>
-          <wp:inline distT="0" distB="0" distL="0" distR="0" wp14:anchorId="57845527" wp14:editId="1A43F126">
-            <wp:extent cx="4465496" cy="2369820"/>
+          <wp:inline distT="0" distB="0" distL="0" distR="0" wp14:anchorId="07DCBAD0" wp14:editId="39F77DDA">
+            <wp:extent cx="4846740" cy="2248095"/>
             <wp:effectExtent l="0" t="0" r="0" b="0"/>
-            <wp:docPr id="6" name="Рисунок 6"/>
+            <wp:docPr id="11" name="Рисунок 11"/>
             <wp:cNvGraphicFramePr>
               <a:graphicFrameLocks xmlns:a="http://schemas.openxmlformats.org/drawingml/2006/main" noChangeAspect="1"/>
             </wp:cNvGraphicFramePr>
@@ -672,7 +566,7 @@
                   <pic:spPr>
                     <a:xfrm>
                       <a:off x="0" y="0"/>
-                      <a:ext cx="4472765" cy="2373678"/>
+                      <a:ext cx="4846740" cy="2248095"/>
                     </a:xfrm>
                     <a:prstGeom prst="rect">
                       <a:avLst/>
@@ -695,15 +589,7 @@
         <w:jc w:val="left"/>
       </w:pPr>
       <w:r>
-        <w:t xml:space="preserve">Реалізація функції оновлення інформації про студента Я додав нову функцію </w:t>
-      </w:r>
-      <w:proofErr w:type="spellStart"/>
-      <w:r>
-        <w:t>updateElement</w:t>
-      </w:r>
-      <w:proofErr w:type="spellEnd"/>
-      <w:r>
-        <w:t>. Вона працює наступним чином:</w:t>
+        <w:t>Реалізація функції оновлення інформації про студента Я додав нову функцію updateElement. Вона працює наступним чином:</w:t>
       </w:r>
     </w:p>
     <w:p>
@@ -751,10 +637,10 @@
       </w:pPr>
       <w:r>
         <w:drawing>
-          <wp:inline distT="0" distB="0" distL="0" distR="0" wp14:anchorId="753BB7BD" wp14:editId="0776770E">
-            <wp:extent cx="4213860" cy="1935404"/>
-            <wp:effectExtent l="0" t="0" r="0" b="8255"/>
-            <wp:docPr id="7" name="Рисунок 7"/>
+          <wp:inline distT="0" distB="0" distL="0" distR="0" wp14:anchorId="210E22EA" wp14:editId="528CE245">
+            <wp:extent cx="5943600" cy="2425065"/>
+            <wp:effectExtent l="0" t="0" r="0" b="0"/>
+            <wp:docPr id="10" name="Рисунок 10"/>
             <wp:cNvGraphicFramePr>
               <a:graphicFrameLocks xmlns:a="http://schemas.openxmlformats.org/drawingml/2006/main" noChangeAspect="1"/>
             </wp:cNvGraphicFramePr>
@@ -774,7 +660,7 @@
                   <pic:spPr>
                     <a:xfrm>
                       <a:off x="0" y="0"/>
-                      <a:ext cx="4218299" cy="1937443"/>
+                      <a:ext cx="5943600" cy="2425065"/>
                     </a:xfrm>
                     <a:prstGeom prst="rect">
                       <a:avLst/>
@@ -797,15 +683,7 @@
         <w:jc w:val="left"/>
       </w:pPr>
       <w:r>
-        <w:t xml:space="preserve">Оновлення функції виведення списку Функція </w:t>
-      </w:r>
-      <w:proofErr w:type="spellStart"/>
-      <w:r>
-        <w:t>printAllList</w:t>
-      </w:r>
-      <w:proofErr w:type="spellEnd"/>
-      <w:r>
-        <w:t xml:space="preserve"> була оновлена для відображення всіх чотирьох полів кожного студента.</w:t>
+        <w:t>Оновлення функції виведення списку Функція printAllList була оновлена для відображення всіх чотирьох полів кожного студента.</w:t>
       </w:r>
     </w:p>
     <w:p>
@@ -816,10 +694,10 @@
       <w:r>
         <w:lastRenderedPageBreak/>
         <w:drawing>
-          <wp:inline distT="0" distB="0" distL="0" distR="0" wp14:anchorId="492AD49C" wp14:editId="39586C41">
-            <wp:extent cx="4324390" cy="1127760"/>
-            <wp:effectExtent l="0" t="0" r="0" b="0"/>
-            <wp:docPr id="8" name="Рисунок 8"/>
+          <wp:inline distT="0" distB="0" distL="0" distR="0" wp14:anchorId="7BFC78CB" wp14:editId="78B6BE50">
+            <wp:extent cx="5943600" cy="490855"/>
+            <wp:effectExtent l="0" t="0" r="0" b="4445"/>
+            <wp:docPr id="12" name="Рисунок 12"/>
             <wp:cNvGraphicFramePr>
               <a:graphicFrameLocks xmlns:a="http://schemas.openxmlformats.org/drawingml/2006/main" noChangeAspect="1"/>
             </wp:cNvGraphicFramePr>
@@ -839,7 +717,7 @@
                   <pic:spPr>
                     <a:xfrm>
                       <a:off x="0" y="0"/>
-                      <a:ext cx="4336917" cy="1131027"/>
+                      <a:ext cx="5943600" cy="490855"/>
                     </a:xfrm>
                     <a:prstGeom prst="rect">
                       <a:avLst/>
@@ -892,6 +770,7 @@
       </w:pPr>
       <w:r>
         <w:rPr>
+          <w:noProof/>
           <w:lang w:val="en-US"/>
         </w:rPr>
         <w:drawing>
@@ -951,6 +830,9 @@
         <w:jc w:val="left"/>
       </w:pPr>
       <w:r>
+        <w:rPr>
+          <w:noProof/>
+        </w:rPr>
         <w:drawing>
           <wp:inline distT="0" distB="0" distL="0" distR="0" wp14:anchorId="4B2AA8C3" wp14:editId="64B75D51">
             <wp:extent cx="4229100" cy="547018"/>
@@ -1008,11 +890,14 @@
         <w:jc w:val="left"/>
       </w:pPr>
       <w:r>
+        <w:rPr>
+          <w:noProof/>
+        </w:rPr>
         <w:drawing>
-          <wp:inline distT="0" distB="0" distL="0" distR="0" wp14:anchorId="2748C995" wp14:editId="04D51696">
-            <wp:extent cx="4457700" cy="1234916"/>
-            <wp:effectExtent l="0" t="0" r="0" b="3810"/>
-            <wp:docPr id="4" name="Рисунок 4"/>
+          <wp:inline distT="0" distB="0" distL="0" distR="0" wp14:anchorId="6FB4AC1E" wp14:editId="7DEADC41">
+            <wp:extent cx="4236720" cy="1538138"/>
+            <wp:effectExtent l="0" t="0" r="0" b="5080"/>
+            <wp:docPr id="9" name="Рисунок 9"/>
             <wp:cNvGraphicFramePr>
               <a:graphicFrameLocks xmlns:a="http://schemas.openxmlformats.org/drawingml/2006/main" noChangeAspect="1"/>
             </wp:cNvGraphicFramePr>
@@ -1032,7 +917,7 @@
                   <pic:spPr>
                     <a:xfrm>
                       <a:off x="0" y="0"/>
-                      <a:ext cx="4483018" cy="1241930"/>
+                      <a:ext cx="4242731" cy="1540320"/>
                     </a:xfrm>
                     <a:prstGeom prst="rect">
                       <a:avLst/>
@@ -1076,6 +961,9 @@
         <w:jc w:val="center"/>
       </w:pPr>
       <w:r>
+        <w:rPr>
+          <w:noProof/>
+        </w:rPr>
         <w:drawing>
           <wp:inline distT="0" distB="0" distL="0" distR="0" wp14:anchorId="204B89AB" wp14:editId="6CB6850F">
             <wp:extent cx="4541520" cy="844742"/>
@@ -1118,15 +1006,7 @@
         <w:jc w:val="left"/>
       </w:pPr>
       <w:r>
-        <w:t xml:space="preserve">Усі функції працюють </w:t>
-      </w:r>
-      <w:proofErr w:type="spellStart"/>
-      <w:r>
-        <w:t>коректно</w:t>
-      </w:r>
-      <w:proofErr w:type="spellEnd"/>
-      <w:r>
-        <w:t>, список залишається відсортованим після кожної операції.</w:t>
+        <w:t>Усі функції працюють коректно, список залишається відсортованим після кожної операції.</w:t>
       </w:r>
     </w:p>
     <w:p>
@@ -1156,21 +1036,8 @@
         <w:t>р</w:t>
       </w:r>
       <w:r>
-        <w:t xml:space="preserve">озширив структуру даних студентів, додавши поля </w:t>
-      </w:r>
-      <w:proofErr w:type="spellStart"/>
-      <w:r>
-        <w:t>email</w:t>
-      </w:r>
-      <w:proofErr w:type="spellEnd"/>
-      <w:r>
-        <w:t xml:space="preserve"> та </w:t>
-      </w:r>
-      <w:proofErr w:type="spellStart"/>
-      <w:r>
-        <w:t>group</w:t>
-      </w:r>
-      <w:proofErr w:type="spellEnd"/>
+        <w:t>озширив структуру даних студентів, додавши поля email та group</w:t>
+      </w:r>
       <w:r>
         <w:t>,</w:t>
       </w:r>

</xml_diff>